<commit_message>
Chỉnh sửa mô tả & use-case
</commit_message>
<xml_diff>
--- a/Use case/Đặc tả Use Case.docx
+++ b/Use case/Đặc tả Use Case.docx
@@ -1,6 +1,6 @@
 
 <file path=word/document.xml><?xml version="1.0" encoding="utf-8"?>
-<w:document xmlns:wpc="http://schemas.microsoft.com/office/word/2010/wordprocessingCanvas" xmlns:cx="http://schemas.microsoft.com/office/drawing/2014/chartex" xmlns:cx1="http://schemas.microsoft.com/office/drawing/2015/9/8/chartex" xmlns:cx2="http://schemas.microsoft.com/office/drawing/2015/10/21/chartex" xmlns:cx3="http://schemas.microsoft.com/office/drawing/2016/5/9/chartex" xmlns:cx4="http://schemas.microsoft.com/office/drawing/2016/5/10/chartex" xmlns:cx5="http://schemas.microsoft.com/office/drawing/2016/5/11/chartex" xmlns:mc="http://schemas.openxmlformats.org/markup-compatibility/2006" xmlns:o="urn:schemas-microsoft-com:office:office" xmlns:r="http://schemas.openxmlformats.org/officeDocument/2006/relationships" xmlns:m="http://schemas.openxmlformats.org/officeDocument/2006/math" xmlns:v="urn:schemas-microsoft-com:vml" xmlns:wp14="http://schemas.microsoft.com/office/word/2010/wordprocessingDrawing" xmlns:wp="http://schemas.openxmlformats.org/drawingml/2006/wordprocessingDrawing" xmlns:w10="urn:schemas-microsoft-com:office:word" xmlns:w="http://schemas.openxmlformats.org/wordprocessingml/2006/main" xmlns:w14="http://schemas.microsoft.com/office/word/2010/wordml" xmlns:w15="http://schemas.microsoft.com/office/word/2012/wordml" xmlns:w16se="http://schemas.microsoft.com/office/word/2015/wordml/symex" xmlns:wpg="http://schemas.microsoft.com/office/word/2010/wordprocessingGroup" xmlns:wpi="http://schemas.microsoft.com/office/word/2010/wordprocessingInk" xmlns:wne="http://schemas.microsoft.com/office/word/2006/wordml" xmlns:wps="http://schemas.microsoft.com/office/word/2010/wordprocessingShape" mc:Ignorable="w14 w15 w16se wp14">
+<w:document xmlns:wpc="http://schemas.microsoft.com/office/word/2010/wordprocessingCanvas" xmlns:mc="http://schemas.openxmlformats.org/markup-compatibility/2006" xmlns:o="urn:schemas-microsoft-com:office:office" xmlns:r="http://schemas.openxmlformats.org/officeDocument/2006/relationships" xmlns:m="http://schemas.openxmlformats.org/officeDocument/2006/math" xmlns:v="urn:schemas-microsoft-com:vml" xmlns:wp14="http://schemas.microsoft.com/office/word/2010/wordprocessingDrawing" xmlns:wp="http://schemas.openxmlformats.org/drawingml/2006/wordprocessingDrawing" xmlns:w10="urn:schemas-microsoft-com:office:word" xmlns:w="http://schemas.openxmlformats.org/wordprocessingml/2006/main" xmlns:w14="http://schemas.microsoft.com/office/word/2010/wordml" xmlns:w15="http://schemas.microsoft.com/office/word/2012/wordml" xmlns:wpg="http://schemas.microsoft.com/office/word/2010/wordprocessingGroup" xmlns:wpi="http://schemas.microsoft.com/office/word/2010/wordprocessingInk" xmlns:wne="http://schemas.microsoft.com/office/word/2006/wordml" xmlns:wps="http://schemas.microsoft.com/office/word/2010/wordprocessingShape" mc:Ignorable="w14 w15 wp14">
   <w:body>
     <w:p>
       <w:pPr>
@@ -302,7 +302,31 @@
                 <w:sz w:val="28"/>
                 <w:szCs w:val="28"/>
               </w:rPr>
-              <w:t>Hiện thị các chức năng tương ứng</w:t>
+              <w:t>Hi</w:t>
+            </w:r>
+            <w:r>
+              <w:rPr>
+                <w:rFonts w:cs="Times New Roman"/>
+                <w:sz w:val="28"/>
+                <w:szCs w:val="28"/>
+              </w:rPr>
+              <w:t>ể</w:t>
+            </w:r>
+            <w:r>
+              <w:rPr>
+                <w:rFonts w:cs="Times New Roman"/>
+                <w:sz w:val="28"/>
+                <w:szCs w:val="28"/>
+              </w:rPr>
+              <w:t>n thị các chức năng tương ứng</w:t>
+            </w:r>
+            <w:r>
+              <w:rPr>
+                <w:rFonts w:cs="Times New Roman"/>
+                <w:sz w:val="28"/>
+                <w:szCs w:val="28"/>
+              </w:rPr>
+              <w:t xml:space="preserve"> theo từng loại actor.</w:t>
             </w:r>
           </w:p>
         </w:tc>
@@ -433,7 +457,23 @@
                 <w:sz w:val="28"/>
                 <w:szCs w:val="28"/>
               </w:rPr>
-              <w:t>Nhân Viên điền thông tin user name, password  và chọn đăng nhập</w:t>
+              <w:t>Nhân Viên điền</w:t>
+            </w:r>
+            <w:r>
+              <w:rPr>
+                <w:rFonts w:cs="Times New Roman"/>
+                <w:sz w:val="28"/>
+                <w:szCs w:val="28"/>
+              </w:rPr>
+              <w:t xml:space="preserve"> thông tin user name, password </w:t>
+            </w:r>
+            <w:r>
+              <w:rPr>
+                <w:rFonts w:cs="Times New Roman"/>
+                <w:sz w:val="28"/>
+                <w:szCs w:val="28"/>
+              </w:rPr>
+              <w:t>và chọn đăng nhập</w:t>
             </w:r>
           </w:p>
         </w:tc>
@@ -524,14 +564,6 @@
                 <w:szCs w:val="28"/>
               </w:rPr>
             </w:pPr>
-            <w:r>
-              <w:rPr>
-                <w:rFonts w:cs="Times New Roman"/>
-                <w:sz w:val="28"/>
-                <w:szCs w:val="28"/>
-              </w:rPr>
-              <w:t xml:space="preserve">2.2. </w:t>
-            </w:r>
           </w:p>
         </w:tc>
         <w:tc>
@@ -753,15 +785,15 @@
                 <w:sz w:val="28"/>
                 <w:szCs w:val="28"/>
               </w:rPr>
-              <w:t>Use case cho phép actor xe</w:t>
-            </w:r>
-            <w:r>
-              <w:rPr>
-                <w:rFonts w:cs="Times New Roman"/>
-                <w:sz w:val="28"/>
-                <w:szCs w:val="28"/>
-              </w:rPr>
-              <w:t>m thực hiện logout ra khỏi hệ thống</w:t>
+              <w:t>Use case cho phép actor</w:t>
+            </w:r>
+            <w:r>
+              <w:rPr>
+                <w:rFonts w:cs="Times New Roman"/>
+                <w:sz w:val="28"/>
+                <w:szCs w:val="28"/>
+              </w:rPr>
+              <w:t xml:space="preserve"> thực hiện logout ra khỏi hệ thống</w:t>
             </w:r>
           </w:p>
         </w:tc>
@@ -1035,8 +1067,18 @@
                 <w:sz w:val="28"/>
                 <w:szCs w:val="28"/>
               </w:rPr>
-              <w:t>Hệ thống đăng xuất user đang làm việc và trả về form tương ứng</w:t>
-            </w:r>
+              <w:t>Hệ thống đăng xuất user đang làm việc và trả về</w:t>
+            </w:r>
+            <w:r>
+              <w:rPr>
+                <w:rFonts w:cs="Times New Roman"/>
+                <w:sz w:val="28"/>
+                <w:szCs w:val="28"/>
+              </w:rPr>
+              <w:t xml:space="preserve"> form đăng nhập.</w:t>
+            </w:r>
+            <w:bookmarkStart w:id="0" w:name="_GoBack"/>
+            <w:bookmarkEnd w:id="0"/>
           </w:p>
         </w:tc>
       </w:tr>
@@ -1068,8 +1110,6 @@
               </w:rPr>
               <w:t xml:space="preserve">Luồng sự kiện phụ: </w:t>
             </w:r>
-            <w:bookmarkStart w:id="0" w:name="_GoBack"/>
-            <w:bookmarkEnd w:id="0"/>
           </w:p>
         </w:tc>
       </w:tr>
@@ -1102,7 +1142,7 @@
 </file>
 
 <file path=word/numbering.xml><?xml version="1.0" encoding="utf-8"?>
-<w:numbering xmlns:wpc="http://schemas.microsoft.com/office/word/2010/wordprocessingCanvas" xmlns:cx="http://schemas.microsoft.com/office/drawing/2014/chartex" xmlns:cx1="http://schemas.microsoft.com/office/drawing/2015/9/8/chartex" xmlns:cx2="http://schemas.microsoft.com/office/drawing/2015/10/21/chartex" xmlns:cx3="http://schemas.microsoft.com/office/drawing/2016/5/9/chartex" xmlns:cx4="http://schemas.microsoft.com/office/drawing/2016/5/10/chartex" xmlns:cx5="http://schemas.microsoft.com/office/drawing/2016/5/11/chartex" xmlns:mc="http://schemas.openxmlformats.org/markup-compatibility/2006" xmlns:o="urn:schemas-microsoft-com:office:office" xmlns:r="http://schemas.openxmlformats.org/officeDocument/2006/relationships" xmlns:m="http://schemas.openxmlformats.org/officeDocument/2006/math" xmlns:v="urn:schemas-microsoft-com:vml" xmlns:wp14="http://schemas.microsoft.com/office/word/2010/wordprocessingDrawing" xmlns:wp="http://schemas.openxmlformats.org/drawingml/2006/wordprocessingDrawing" xmlns:w10="urn:schemas-microsoft-com:office:word" xmlns:w="http://schemas.openxmlformats.org/wordprocessingml/2006/main" xmlns:w14="http://schemas.microsoft.com/office/word/2010/wordml" xmlns:w15="http://schemas.microsoft.com/office/word/2012/wordml" xmlns:w16se="http://schemas.microsoft.com/office/word/2015/wordml/symex" xmlns:wpg="http://schemas.microsoft.com/office/word/2010/wordprocessingGroup" xmlns:wpi="http://schemas.microsoft.com/office/word/2010/wordprocessingInk" xmlns:wne="http://schemas.microsoft.com/office/word/2006/wordml" xmlns:wps="http://schemas.microsoft.com/office/word/2010/wordprocessingShape" mc:Ignorable="w14 w15 w16se wp14">
+<w:numbering xmlns:wpc="http://schemas.microsoft.com/office/word/2010/wordprocessingCanvas" xmlns:mc="http://schemas.openxmlformats.org/markup-compatibility/2006" xmlns:o="urn:schemas-microsoft-com:office:office" xmlns:r="http://schemas.openxmlformats.org/officeDocument/2006/relationships" xmlns:m="http://schemas.openxmlformats.org/officeDocument/2006/math" xmlns:v="urn:schemas-microsoft-com:vml" xmlns:wp14="http://schemas.microsoft.com/office/word/2010/wordprocessingDrawing" xmlns:wp="http://schemas.openxmlformats.org/drawingml/2006/wordprocessingDrawing" xmlns:w10="urn:schemas-microsoft-com:office:word" xmlns:w="http://schemas.openxmlformats.org/wordprocessingml/2006/main" xmlns:w14="http://schemas.microsoft.com/office/word/2010/wordml" xmlns:w15="http://schemas.microsoft.com/office/word/2012/wordml" xmlns:wpg="http://schemas.microsoft.com/office/word/2010/wordprocessingGroup" xmlns:wpi="http://schemas.microsoft.com/office/word/2010/wordprocessingInk" xmlns:wne="http://schemas.microsoft.com/office/word/2006/wordml" xmlns:wps="http://schemas.microsoft.com/office/word/2010/wordprocessingShape" mc:Ignorable="w14 w15 wp14">
   <w:abstractNum w:abstractNumId="0" w15:restartNumberingAfterBreak="0">
     <w:nsid w:val="127F574C"/>
     <w:multiLevelType w:val="hybridMultilevel"/>
@@ -2395,7 +2435,7 @@
 </file>
 
 <file path=word/styles.xml><?xml version="1.0" encoding="utf-8"?>
-<w:styles xmlns:mc="http://schemas.openxmlformats.org/markup-compatibility/2006" xmlns:r="http://schemas.openxmlformats.org/officeDocument/2006/relationships" xmlns:w="http://schemas.openxmlformats.org/wordprocessingml/2006/main" xmlns:w14="http://schemas.microsoft.com/office/word/2010/wordml" xmlns:w15="http://schemas.microsoft.com/office/word/2012/wordml" xmlns:w16se="http://schemas.microsoft.com/office/word/2015/wordml/symex" mc:Ignorable="w14 w15 w16se">
+<w:styles xmlns:mc="http://schemas.openxmlformats.org/markup-compatibility/2006" xmlns:r="http://schemas.openxmlformats.org/officeDocument/2006/relationships" xmlns:w="http://schemas.openxmlformats.org/wordprocessingml/2006/main" xmlns:w14="http://schemas.microsoft.com/office/word/2010/wordml" xmlns:w15="http://schemas.microsoft.com/office/word/2012/wordml" mc:Ignorable="w14 w15">
   <w:docDefaults>
     <w:rPrDefault>
       <w:rPr>
@@ -2411,7 +2451,7 @@
       </w:pPr>
     </w:pPrDefault>
   </w:docDefaults>
-  <w:latentStyles w:defLockedState="0" w:defUIPriority="99" w:defSemiHidden="0" w:defUnhideWhenUsed="0" w:defQFormat="0" w:count="374">
+  <w:latentStyles w:defLockedState="0" w:defUIPriority="99" w:defSemiHidden="0" w:defUnhideWhenUsed="0" w:defQFormat="0" w:count="371">
     <w:lsdException w:name="Normal" w:uiPriority="0" w:qFormat="1"/>
     <w:lsdException w:name="heading 1" w:uiPriority="9" w:qFormat="1"/>
     <w:lsdException w:name="heading 2" w:semiHidden="1" w:uiPriority="9" w:unhideWhenUsed="1" w:qFormat="1"/>
@@ -2783,9 +2823,6 @@
     <w:lsdException w:name="List Table 5 Dark Accent 6" w:uiPriority="50"/>
     <w:lsdException w:name="List Table 6 Colorful Accent 6" w:uiPriority="51"/>
     <w:lsdException w:name="List Table 7 Colorful Accent 6" w:uiPriority="52"/>
-    <w:lsdException w:name="Mention" w:semiHidden="1" w:unhideWhenUsed="1"/>
-    <w:lsdException w:name="Smart Hyperlink" w:semiHidden="1" w:unhideWhenUsed="1"/>
-    <w:lsdException w:name="Hashtag" w:semiHidden="1" w:unhideWhenUsed="1"/>
   </w:latentStyles>
   <w:style w:type="paragraph" w:default="1" w:styleId="Normal">
     <w:name w:val="Normal"/>

</xml_diff>